<commit_message>
New Protocol & an old Protocol in the wrong folder deleted
</commit_message>
<xml_diff>
--- a/Sprint3/Testprotokoll_Team_2_Sprint_3.docx
+++ b/Sprint3/Testprotokoll_Team_2_Sprint_3.docx
@@ -78,27 +78,7 @@
           <w:sz w:val="24"/>
           <w:lang w:val="de-DE"/>
         </w:rPr>
-        <w:t xml:space="preserve">David Goricanec, Thomas Reiter, Lucas </w:t>
-      </w:r>
-      <w:proofErr w:type="spellStart"/>
-      <w:r>
-        <w:rPr>
-          <w:rStyle w:val="Hervorhebung"/>
-          <w:i w:val="0"/>
-          <w:sz w:val="24"/>
-          <w:lang w:val="de-DE"/>
-        </w:rPr>
-        <w:t>Pallan</w:t>
-      </w:r>
-      <w:proofErr w:type="spellEnd"/>
-      <w:r>
-        <w:rPr>
-          <w:rStyle w:val="Hervorhebung"/>
-          <w:i w:val="0"/>
-          <w:sz w:val="24"/>
-          <w:lang w:val="de-DE"/>
-        </w:rPr>
-        <w:t xml:space="preserve">, Bettina </w:t>
+        <w:t xml:space="preserve">David Goricanec, Thomas Reiter, Lucas Pallan, Bettina </w:t>
       </w:r>
       <w:proofErr w:type="spellStart"/>
       <w:r>
@@ -309,7 +289,16 @@
     </w:p>
     <w:p>
       <w:r>
-        <w:t>Laptop mit Windows10 dazu Google Chrome.</w:t>
+        <w:t>Laptop mit Windows10 dazu Google Chrome</w:t>
+      </w:r>
+      <w:r>
+        <w:t>, Mozilla Firefox, Microsoft Edge und mit eine</w:t>
+      </w:r>
+      <w:r>
+        <w:t>m MacBook mit dem Browser Safari</w:t>
+      </w:r>
+      <w:r>
+        <w:t>.</w:t>
       </w:r>
     </w:p>
     <w:p>
@@ -348,7 +337,69 @@
           <w:noProof/>
         </w:rPr>
         <w:drawing>
-          <wp:anchor distT="0" distB="0" distL="114300" distR="114300" simplePos="0" relativeHeight="251678720" behindDoc="0" locked="0" layoutInCell="1" allowOverlap="1" wp14:anchorId="34A94C83" wp14:editId="073A745F">
+          <wp:anchor distT="0" distB="0" distL="114300" distR="114300" simplePos="0" relativeHeight="251684864" behindDoc="1" locked="0" layoutInCell="1" allowOverlap="1" wp14:anchorId="309A9937" wp14:editId="08865B45">
+            <wp:simplePos x="0" y="0"/>
+            <wp:positionH relativeFrom="column">
+              <wp:posOffset>-635</wp:posOffset>
+            </wp:positionH>
+            <wp:positionV relativeFrom="paragraph">
+              <wp:posOffset>2127250</wp:posOffset>
+            </wp:positionV>
+            <wp:extent cx="4042620" cy="4948555"/>
+            <wp:effectExtent l="0" t="0" r="0" b="4445"/>
+            <wp:wrapTight wrapText="bothSides">
+              <wp:wrapPolygon edited="0">
+                <wp:start x="0" y="0"/>
+                <wp:lineTo x="0" y="21536"/>
+                <wp:lineTo x="21478" y="21536"/>
+                <wp:lineTo x="21478" y="0"/>
+                <wp:lineTo x="0" y="0"/>
+              </wp:wrapPolygon>
+            </wp:wrapTight>
+            <wp:docPr id="17" name="Grafik 17"/>
+            <wp:cNvGraphicFramePr>
+              <a:graphicFrameLocks xmlns:a="http://schemas.openxmlformats.org/drawingml/2006/main" noChangeAspect="1"/>
+            </wp:cNvGraphicFramePr>
+            <a:graphic xmlns:a="http://schemas.openxmlformats.org/drawingml/2006/main">
+              <a:graphicData uri="http://schemas.openxmlformats.org/drawingml/2006/picture">
+                <pic:pic xmlns:pic="http://schemas.openxmlformats.org/drawingml/2006/picture">
+                  <pic:nvPicPr>
+                    <pic:cNvPr id="1" name=""/>
+                    <pic:cNvPicPr/>
+                  </pic:nvPicPr>
+                  <pic:blipFill>
+                    <a:blip r:embed="rId9">
+                      <a:extLst>
+                        <a:ext uri="{28A0092B-C50C-407E-A947-70E740481C1C}">
+                          <a14:useLocalDpi xmlns:a14="http://schemas.microsoft.com/office/drawing/2010/main" val="0"/>
+                        </a:ext>
+                      </a:extLst>
+                    </a:blip>
+                    <a:stretch>
+                      <a:fillRect/>
+                    </a:stretch>
+                  </pic:blipFill>
+                  <pic:spPr>
+                    <a:xfrm>
+                      <a:off x="0" y="0"/>
+                      <a:ext cx="4042620" cy="4948555"/>
+                    </a:xfrm>
+                    <a:prstGeom prst="rect">
+                      <a:avLst/>
+                    </a:prstGeom>
+                  </pic:spPr>
+                </pic:pic>
+              </a:graphicData>
+            </a:graphic>
+          </wp:anchor>
+        </w:drawing>
+      </w:r>
+      <w:r>
+        <w:rPr>
+          <w:noProof/>
+        </w:rPr>
+        <w:drawing>
+          <wp:anchor distT="0" distB="0" distL="114300" distR="114300" simplePos="0" relativeHeight="251678720" behindDoc="0" locked="0" layoutInCell="1" allowOverlap="1" wp14:anchorId="34A94C83" wp14:editId="1A96C11E">
             <wp:simplePos x="0" y="0"/>
             <wp:positionH relativeFrom="column">
               <wp:posOffset>-635</wp:posOffset>
@@ -371,7 +422,7 @@
                     <pic:cNvPicPr/>
                   </pic:nvPicPr>
                   <pic:blipFill>
-                    <a:blip r:embed="rId9" cstate="print">
+                    <a:blip r:embed="rId10" cstate="print">
                       <a:extLst>
                         <a:ext uri="{28A0092B-C50C-407E-A947-70E740481C1C}">
                           <a14:useLocalDpi xmlns:a14="http://schemas.microsoft.com/office/drawing/2010/main" val="0"/>
@@ -402,16 +453,44 @@
       <w:r>
         <w:t xml:space="preserve">Bei falscher Eingabe erscheint Fehlermeldung bei </w:t>
       </w:r>
+      <w:r>
+        <w:t>D</w:t>
+      </w:r>
+      <w:r>
+        <w:t xml:space="preserve">atum </w:t>
+      </w:r>
+      <w:r>
+        <w:t>wird auch beschrieben was falsch ist</w:t>
+      </w:r>
+      <w:r>
+        <w:t>.</w:t>
+      </w:r>
+    </w:p>
+    <w:p/>
+    <w:p/>
+    <w:p/>
+    <w:p/>
+    <w:p/>
+    <w:p/>
+    <w:p>
+      <w:r>
+        <w:t>Noch dazu kommen jetzt weitere Warnhinweise bevor man es absendet hinzu +</w:t>
+      </w:r>
+      <w:proofErr w:type="gramStart"/>
+      <w:r>
+        <w:t>Meldung</w:t>
+      </w:r>
+      <w:proofErr w:type="gramEnd"/>
+      <w:r>
+        <w:t xml:space="preserve"> wenn man darüber </w:t>
+      </w:r>
       <w:proofErr w:type="spellStart"/>
       <w:r>
-        <w:t>datum</w:t>
+        <w:t>hovert</w:t>
       </w:r>
       <w:proofErr w:type="spellEnd"/>
       <w:r>
-        <w:t xml:space="preserve"> </w:t>
-      </w:r>
-      <w:r>
-        <w:t>wird auch beschrieben was falsch ist</w:t>
+        <w:t>, was falsch ist. Vorname und Nachname können nur Buchstaben sein. Wohnort benötigt Sonderzeichen und Zahlen für die genau Eingabe.</w:t>
       </w:r>
     </w:p>
     <w:p/>
@@ -421,13 +500,28 @@
     <w:p/>
     <w:p/>
     <w:p/>
+    <w:p/>
+    <w:p/>
+    <w:p/>
+    <w:p/>
+    <w:p/>
+    <w:p/>
+    <w:p>
+      <w:r>
+        <w:lastRenderedPageBreak/>
+        <w:t xml:space="preserve">Safari </w:t>
+      </w:r>
+      <w:r>
+        <w:t xml:space="preserve">13.0.4 </w:t>
+      </w:r>
+    </w:p>
     <w:p>
       <w:r>
         <w:rPr>
           <w:noProof/>
         </w:rPr>
         <w:drawing>
-          <wp:inline distT="0" distB="0" distL="0" distR="0" wp14:anchorId="0337688D" wp14:editId="712100DF">
+          <wp:inline distT="0" distB="0" distL="0" distR="0" wp14:anchorId="0337688D" wp14:editId="409EA08A">
             <wp:extent cx="2905728" cy="2442259"/>
             <wp:effectExtent l="0" t="0" r="3175" b="0"/>
             <wp:docPr id="14" name="Grafik 14"/>
@@ -442,7 +536,7 @@
                     <pic:cNvPicPr/>
                   </pic:nvPicPr>
                   <pic:blipFill>
-                    <a:blip r:embed="rId10" cstate="print">
+                    <a:blip r:embed="rId11" cstate="print">
                       <a:extLst>
                         <a:ext uri="{28A0092B-C50C-407E-A947-70E740481C1C}">
                           <a14:useLocalDpi xmlns:a14="http://schemas.microsoft.com/office/drawing/2010/main" val="0"/>
@@ -456,7 +550,7 @@
                   <pic:spPr>
                     <a:xfrm>
                       <a:off x="0" y="0"/>
-                      <a:ext cx="2915062" cy="2450104"/>
+                      <a:ext cx="2905728" cy="2442259"/>
                     </a:xfrm>
                     <a:prstGeom prst="rect">
                       <a:avLst/>
@@ -471,18 +565,6 @@
     </w:p>
     <w:p>
       <w:r>
-        <w:t xml:space="preserve">Safari </w:t>
-      </w:r>
-      <w:r>
-        <w:t xml:space="preserve">13.0.4 </w:t>
-      </w:r>
-      <w:r>
-        <w:br w:type="page"/>
-      </w:r>
-    </w:p>
-    <w:p>
-      <w:r>
-        <w:lastRenderedPageBreak/>
         <w:t>Zudem wurde Firefox getestet:</w:t>
       </w:r>
     </w:p>
@@ -492,8 +574,8 @@
           <w:noProof/>
         </w:rPr>
         <w:drawing>
-          <wp:inline distT="0" distB="0" distL="0" distR="0" wp14:anchorId="05546DB2" wp14:editId="16A0681C">
-            <wp:extent cx="5753100" cy="2842260"/>
+          <wp:inline distT="0" distB="0" distL="0" distR="0" wp14:anchorId="05546DB2" wp14:editId="50F53FB0">
+            <wp:extent cx="4838700" cy="2390510"/>
             <wp:effectExtent l="0" t="0" r="0" b="0"/>
             <wp:docPr id="15" name="Grafik 15"/>
             <wp:cNvGraphicFramePr>
@@ -504,72 +586,6 @@
                 <pic:pic xmlns:pic="http://schemas.openxmlformats.org/drawingml/2006/picture">
                   <pic:nvPicPr>
                     <pic:cNvPr id="0" name="Picture 1"/>
-                    <pic:cNvPicPr>
-                      <a:picLocks noChangeAspect="1" noChangeArrowheads="1"/>
-                    </pic:cNvPicPr>
-                  </pic:nvPicPr>
-                  <pic:blipFill>
-                    <a:blip r:embed="rId11" cstate="print">
-                      <a:extLst>
-                        <a:ext uri="{28A0092B-C50C-407E-A947-70E740481C1C}">
-                          <a14:useLocalDpi xmlns:a14="http://schemas.microsoft.com/office/drawing/2010/main" val="0"/>
-                        </a:ext>
-                      </a:extLst>
-                    </a:blip>
-                    <a:srcRect/>
-                    <a:stretch>
-                      <a:fillRect/>
-                    </a:stretch>
-                  </pic:blipFill>
-                  <pic:spPr bwMode="auto">
-                    <a:xfrm>
-                      <a:off x="0" y="0"/>
-                      <a:ext cx="5753100" cy="2842260"/>
-                    </a:xfrm>
-                    <a:prstGeom prst="rect">
-                      <a:avLst/>
-                    </a:prstGeom>
-                    <a:noFill/>
-                    <a:ln>
-                      <a:noFill/>
-                    </a:ln>
-                  </pic:spPr>
-                </pic:pic>
-              </a:graphicData>
-            </a:graphic>
-          </wp:inline>
-        </w:drawing>
-      </w:r>
-    </w:p>
-    <w:p>
-      <w:r>
-        <w:t>Zudem wurde Microsoft Edge getestet:</w:t>
-      </w:r>
-    </w:p>
-    <w:p>
-      <w:bookmarkStart w:id="0" w:name="_GoBack"/>
-      <w:bookmarkEnd w:id="0"/>
-    </w:p>
-    <w:p/>
-    <w:p/>
-    <w:p>
-      <w:r>
-        <w:rPr>
-          <w:noProof/>
-        </w:rPr>
-        <w:drawing>
-          <wp:inline distT="0" distB="0" distL="0" distR="0" wp14:anchorId="309FBED0" wp14:editId="57281E56">
-            <wp:extent cx="5760720" cy="3101340"/>
-            <wp:effectExtent l="0" t="0" r="0" b="3810"/>
-            <wp:docPr id="26" name="Grafik 26"/>
-            <wp:cNvGraphicFramePr>
-              <a:graphicFrameLocks xmlns:a="http://schemas.openxmlformats.org/drawingml/2006/main" noChangeAspect="1"/>
-            </wp:cNvGraphicFramePr>
-            <a:graphic xmlns:a="http://schemas.openxmlformats.org/drawingml/2006/main">
-              <a:graphicData uri="http://schemas.openxmlformats.org/drawingml/2006/picture">
-                <pic:pic xmlns:pic="http://schemas.openxmlformats.org/drawingml/2006/picture">
-                  <pic:nvPicPr>
-                    <pic:cNvPr id="0" name="Picture 6"/>
                     <pic:cNvPicPr>
                       <a:picLocks noChangeAspect="1" noChangeArrowheads="1"/>
                     </pic:cNvPicPr>
@@ -590,7 +606,7 @@
                   <pic:spPr bwMode="auto">
                     <a:xfrm>
                       <a:off x="0" y="0"/>
-                      <a:ext cx="5760720" cy="3101340"/>
+                      <a:ext cx="4841164" cy="2391727"/>
                     </a:xfrm>
                     <a:prstGeom prst="rect">
                       <a:avLst/>
@@ -608,29 +624,23 @@
       </w:r>
     </w:p>
     <w:p>
-      <w:pPr>
-        <w:pStyle w:val="berschrift1"/>
-      </w:pPr>
-      <w:r>
-        <w:t>US2:</w:t>
-      </w:r>
-    </w:p>
-    <w:p>
-      <w:r>
-        <w:t>Die zweite User Story verlangte, dass Datensätze aus der Tabelle entfernt werden können, wenn sie nicht mehr benötigt werden vom User.</w:t>
-      </w:r>
-    </w:p>
-    <w:p>
       <w:r>
         <w:rPr>
           <w:noProof/>
         </w:rPr>
-        <w:lastRenderedPageBreak/>
         <w:drawing>
-          <wp:inline distT="0" distB="0" distL="0" distR="0" wp14:anchorId="09562B5F" wp14:editId="2D049856">
-            <wp:extent cx="5760720" cy="3039110"/>
-            <wp:effectExtent l="0" t="0" r="0" b="8890"/>
-            <wp:docPr id="2" name="Grafik 2"/>
+          <wp:anchor distT="0" distB="0" distL="114300" distR="114300" simplePos="0" relativeHeight="251685888" behindDoc="0" locked="0" layoutInCell="1" allowOverlap="1" wp14:anchorId="309FBED0" wp14:editId="2C04106D">
+            <wp:simplePos x="0" y="0"/>
+            <wp:positionH relativeFrom="margin">
+              <wp:align>left</wp:align>
+            </wp:positionH>
+            <wp:positionV relativeFrom="paragraph">
+              <wp:posOffset>339725</wp:posOffset>
+            </wp:positionV>
+            <wp:extent cx="4853940" cy="2613660"/>
+            <wp:effectExtent l="0" t="0" r="3810" b="0"/>
+            <wp:wrapTopAndBottom/>
+            <wp:docPr id="26" name="Grafik 26"/>
             <wp:cNvGraphicFramePr>
               <a:graphicFrameLocks xmlns:a="http://schemas.openxmlformats.org/drawingml/2006/main" noChangeAspect="1"/>
             </wp:cNvGraphicFramePr>
@@ -638,45 +648,78 @@
               <a:graphicData uri="http://schemas.openxmlformats.org/drawingml/2006/picture">
                 <pic:pic xmlns:pic="http://schemas.openxmlformats.org/drawingml/2006/picture">
                   <pic:nvPicPr>
-                    <pic:cNvPr id="1" name=""/>
-                    <pic:cNvPicPr/>
+                    <pic:cNvPr id="0" name="Picture 6"/>
+                    <pic:cNvPicPr>
+                      <a:picLocks noChangeAspect="1" noChangeArrowheads="1"/>
+                    </pic:cNvPicPr>
                   </pic:nvPicPr>
                   <pic:blipFill>
-                    <a:blip r:embed="rId13"/>
+                    <a:blip r:embed="rId13" cstate="print">
+                      <a:extLst>
+                        <a:ext uri="{28A0092B-C50C-407E-A947-70E740481C1C}">
+                          <a14:useLocalDpi xmlns:a14="http://schemas.microsoft.com/office/drawing/2010/main" val="0"/>
+                        </a:ext>
+                      </a:extLst>
+                    </a:blip>
+                    <a:srcRect/>
                     <a:stretch>
                       <a:fillRect/>
                     </a:stretch>
                   </pic:blipFill>
-                  <pic:spPr>
+                  <pic:spPr bwMode="auto">
                     <a:xfrm>
                       <a:off x="0" y="0"/>
-                      <a:ext cx="5760720" cy="3039110"/>
+                      <a:ext cx="4853940" cy="2613660"/>
                     </a:xfrm>
                     <a:prstGeom prst="rect">
                       <a:avLst/>
                     </a:prstGeom>
+                    <a:noFill/>
+                    <a:ln>
+                      <a:noFill/>
+                    </a:ln>
                   </pic:spPr>
                 </pic:pic>
               </a:graphicData>
             </a:graphic>
-          </wp:inline>
+            <wp14:sizeRelH relativeFrom="margin">
+              <wp14:pctWidth>0</wp14:pctWidth>
+            </wp14:sizeRelH>
+            <wp14:sizeRelV relativeFrom="margin">
+              <wp14:pctHeight>0</wp14:pctHeight>
+            </wp14:sizeRelV>
+          </wp:anchor>
         </w:drawing>
       </w:r>
+      <w:r>
+        <w:t>Zudem wurde Microsoft Edge getestet:</w:t>
+      </w:r>
     </w:p>
     <w:p/>
     <w:p>
       <w:pPr>
-        <w:jc w:val="center"/>
-      </w:pPr>
+        <w:pStyle w:val="berschrift1"/>
+      </w:pPr>
+      <w:r>
+        <w:lastRenderedPageBreak/>
+        <w:t>US2:</w:t>
+      </w:r>
+    </w:p>
+    <w:p>
+      <w:r>
+        <w:t>Die zweite User Story verlangte, dass Datensätze aus der Tabelle entfernt werden können, wenn sie nicht mehr benötigt werden vom User.</w:t>
+      </w:r>
+    </w:p>
+    <w:p>
       <w:r>
         <w:rPr>
           <w:noProof/>
         </w:rPr>
         <w:drawing>
-          <wp:inline distT="0" distB="0" distL="0" distR="0" wp14:anchorId="30405967" wp14:editId="6A7E63AE">
-            <wp:extent cx="5760720" cy="3120390"/>
-            <wp:effectExtent l="0" t="0" r="0" b="3810"/>
-            <wp:docPr id="3" name="Grafik 3"/>
+          <wp:inline distT="0" distB="0" distL="0" distR="0" wp14:anchorId="09562B5F" wp14:editId="2D049856">
+            <wp:extent cx="5760720" cy="3039110"/>
+            <wp:effectExtent l="0" t="0" r="0" b="8890"/>
+            <wp:docPr id="2" name="Grafik 2"/>
             <wp:cNvGraphicFramePr>
               <a:graphicFrameLocks xmlns:a="http://schemas.openxmlformats.org/drawingml/2006/main" noChangeAspect="1"/>
             </wp:cNvGraphicFramePr>
@@ -696,6 +739,52 @@
                   <pic:spPr>
                     <a:xfrm>
                       <a:off x="0" y="0"/>
+                      <a:ext cx="5760720" cy="3039110"/>
+                    </a:xfrm>
+                    <a:prstGeom prst="rect">
+                      <a:avLst/>
+                    </a:prstGeom>
+                  </pic:spPr>
+                </pic:pic>
+              </a:graphicData>
+            </a:graphic>
+          </wp:inline>
+        </w:drawing>
+      </w:r>
+    </w:p>
+    <w:p/>
+    <w:p>
+      <w:pPr>
+        <w:jc w:val="center"/>
+      </w:pPr>
+      <w:r>
+        <w:rPr>
+          <w:noProof/>
+        </w:rPr>
+        <w:drawing>
+          <wp:inline distT="0" distB="0" distL="0" distR="0" wp14:anchorId="30405967" wp14:editId="6A7E63AE">
+            <wp:extent cx="5760720" cy="3120390"/>
+            <wp:effectExtent l="0" t="0" r="0" b="3810"/>
+            <wp:docPr id="3" name="Grafik 3"/>
+            <wp:cNvGraphicFramePr>
+              <a:graphicFrameLocks xmlns:a="http://schemas.openxmlformats.org/drawingml/2006/main" noChangeAspect="1"/>
+            </wp:cNvGraphicFramePr>
+            <a:graphic xmlns:a="http://schemas.openxmlformats.org/drawingml/2006/main">
+              <a:graphicData uri="http://schemas.openxmlformats.org/drawingml/2006/picture">
+                <pic:pic xmlns:pic="http://schemas.openxmlformats.org/drawingml/2006/picture">
+                  <pic:nvPicPr>
+                    <pic:cNvPr id="1" name=""/>
+                    <pic:cNvPicPr/>
+                  </pic:nvPicPr>
+                  <pic:blipFill>
+                    <a:blip r:embed="rId15"/>
+                    <a:stretch>
+                      <a:fillRect/>
+                    </a:stretch>
+                  </pic:blipFill>
+                  <pic:spPr>
+                    <a:xfrm>
+                      <a:off x="0" y="0"/>
                       <a:ext cx="5760720" cy="3120390"/>
                     </a:xfrm>
                     <a:prstGeom prst="rect">
@@ -719,6 +808,15 @@
     <w:p/>
     <w:p/>
     <w:p>
+      <w:r>
+        <w:lastRenderedPageBreak/>
+        <w:t xml:space="preserve">Safari </w:t>
+      </w:r>
+      <w:r>
+        <w:t xml:space="preserve">13.0.4 </w:t>
+      </w:r>
+    </w:p>
+    <w:p>
       <w:pPr>
         <w:pStyle w:val="berschrift1"/>
       </w:pPr>
@@ -726,7 +824,6 @@
         <w:rPr>
           <w:noProof/>
         </w:rPr>
-        <w:lastRenderedPageBreak/>
         <w:drawing>
           <wp:inline distT="0" distB="0" distL="0" distR="0" wp14:anchorId="4178E364" wp14:editId="7F3E0439">
             <wp:extent cx="4074289" cy="2005707"/>
@@ -743,7 +840,7 @@
                     <pic:cNvPicPr/>
                   </pic:nvPicPr>
                   <pic:blipFill>
-                    <a:blip r:embed="rId15" cstate="print">
+                    <a:blip r:embed="rId16" cstate="print">
                       <a:extLst>
                         <a:ext uri="{28A0092B-C50C-407E-A947-70E740481C1C}">
                           <a14:useLocalDpi xmlns:a14="http://schemas.microsoft.com/office/drawing/2010/main" val="0"/>
@@ -774,9 +871,6 @@
       <w:pPr>
         <w:pStyle w:val="berschrift1"/>
       </w:pPr>
-      <w:r>
-        <w:br/>
-      </w:r>
     </w:p>
     <w:p>
       <w:r>
@@ -804,7 +898,7 @@
                     </pic:cNvPicPr>
                   </pic:nvPicPr>
                   <pic:blipFill>
-                    <a:blip r:embed="rId16" cstate="print">
+                    <a:blip r:embed="rId17" cstate="print">
                       <a:extLst>
                         <a:ext uri="{28A0092B-C50C-407E-A947-70E740481C1C}">
                           <a14:useLocalDpi xmlns:a14="http://schemas.microsoft.com/office/drawing/2010/main" val="0"/>
@@ -836,6 +930,7 @@
         </w:drawing>
       </w:r>
     </w:p>
+    <w:p/>
     <w:p>
       <w:r>
         <w:t>Zudem wurde Microsoft Edge getestet:</w:t>
@@ -862,7 +957,7 @@
                     <pic:cNvPicPr/>
                   </pic:nvPicPr>
                   <pic:blipFill>
-                    <a:blip r:embed="rId17"/>
+                    <a:blip r:embed="rId18"/>
                     <a:stretch>
                       <a:fillRect/>
                     </a:stretch>
@@ -886,16 +981,14 @@
     <w:p/>
     <w:p/>
     <w:p>
+      <w:pPr>
+        <w:pStyle w:val="berschrift1"/>
+      </w:pPr>
       <w:r>
         <w:br w:type="page"/>
       </w:r>
-    </w:p>
-    <w:p/>
-    <w:p>
-      <w:pPr>
-        <w:pStyle w:val="berschrift1"/>
-      </w:pPr>
-      <w:r>
+      <w:r>
+        <w:lastRenderedPageBreak/>
         <w:t xml:space="preserve">US3: </w:t>
       </w:r>
     </w:p>
@@ -950,7 +1043,7 @@
                     <pic:cNvPicPr/>
                   </pic:nvPicPr>
                   <pic:blipFill>
-                    <a:blip r:embed="rId18" cstate="print">
+                    <a:blip r:embed="rId19" cstate="print">
                       <a:extLst>
                         <a:ext uri="{28A0092B-C50C-407E-A947-70E740481C1C}">
                           <a14:useLocalDpi xmlns:a14="http://schemas.microsoft.com/office/drawing/2010/main" val="0"/>
@@ -1002,7 +1095,7 @@
                     <pic:cNvPicPr/>
                   </pic:nvPicPr>
                   <pic:blipFill>
-                    <a:blip r:embed="rId19"/>
+                    <a:blip r:embed="rId20"/>
                     <a:stretch>
                       <a:fillRect/>
                     </a:stretch>
@@ -1030,6 +1123,14 @@
     </w:p>
     <w:p/>
     <w:p>
+      <w:r>
+        <w:t xml:space="preserve">Safari </w:t>
+      </w:r>
+      <w:r>
+        <w:t xml:space="preserve">13.0.4 </w:t>
+      </w:r>
+    </w:p>
+    <w:p>
       <w:pPr>
         <w:pStyle w:val="berschrift1"/>
       </w:pPr>
@@ -1053,7 +1154,7 @@
                     <pic:cNvPicPr/>
                   </pic:nvPicPr>
                   <pic:blipFill>
-                    <a:blip r:embed="rId20" cstate="print">
+                    <a:blip r:embed="rId21" cstate="print">
                       <a:extLst>
                         <a:ext uri="{28A0092B-C50C-407E-A947-70E740481C1C}">
                           <a14:useLocalDpi xmlns:a14="http://schemas.microsoft.com/office/drawing/2010/main" val="0"/>
@@ -1081,11 +1182,6 @@
       </w:r>
     </w:p>
     <w:p>
-      <w:r>
-        <w:t>Safari</w:t>
-      </w:r>
-    </w:p>
-    <w:p>
       <w:pPr>
         <w:pStyle w:val="berschrift1"/>
       </w:pPr>
@@ -1093,6 +1189,7 @@
     <w:p/>
     <w:p>
       <w:r>
+        <w:lastRenderedPageBreak/>
         <w:t>Zudem wurde Firefox getestet:</w:t>
       </w:r>
     </w:p>
@@ -1120,7 +1217,7 @@
                     </pic:cNvPicPr>
                   </pic:nvPicPr>
                   <pic:blipFill>
-                    <a:blip r:embed="rId21">
+                    <a:blip r:embed="rId22">
                       <a:extLst>
                         <a:ext uri="{28A0092B-C50C-407E-A947-70E740481C1C}">
                           <a14:useLocalDpi xmlns:a14="http://schemas.microsoft.com/office/drawing/2010/main" val="0"/>
@@ -1176,7 +1273,7 @@
                     </pic:cNvPicPr>
                   </pic:nvPicPr>
                   <pic:blipFill>
-                    <a:blip r:embed="rId22" cstate="print">
+                    <a:blip r:embed="rId23" cstate="print">
                       <a:extLst>
                         <a:ext uri="{28A0092B-C50C-407E-A947-70E740481C1C}">
                           <a14:useLocalDpi xmlns:a14="http://schemas.microsoft.com/office/drawing/2010/main" val="0"/>
@@ -1211,6 +1308,11 @@
     <w:p/>
     <w:p/>
     <w:p/>
+    <w:p/>
+    <w:p>
+      <w:bookmarkStart w:id="0" w:name="_GoBack"/>
+      <w:bookmarkEnd w:id="0"/>
+    </w:p>
     <w:p>
       <w:r>
         <w:lastRenderedPageBreak/>
@@ -1235,66 +1337,6 @@
             <wp:extent cx="5760720" cy="3090545"/>
             <wp:effectExtent l="0" t="0" r="0" b="0"/>
             <wp:docPr id="23" name="Grafik 23"/>
-            <wp:cNvGraphicFramePr>
-              <a:graphicFrameLocks xmlns:a="http://schemas.openxmlformats.org/drawingml/2006/main" noChangeAspect="1"/>
-            </wp:cNvGraphicFramePr>
-            <a:graphic xmlns:a="http://schemas.openxmlformats.org/drawingml/2006/main">
-              <a:graphicData uri="http://schemas.openxmlformats.org/drawingml/2006/picture">
-                <pic:pic xmlns:pic="http://schemas.openxmlformats.org/drawingml/2006/picture">
-                  <pic:nvPicPr>
-                    <pic:cNvPr id="1" name=""/>
-                    <pic:cNvPicPr/>
-                  </pic:nvPicPr>
-                  <pic:blipFill>
-                    <a:blip r:embed="rId23"/>
-                    <a:stretch>
-                      <a:fillRect/>
-                    </a:stretch>
-                  </pic:blipFill>
-                  <pic:spPr>
-                    <a:xfrm>
-                      <a:off x="0" y="0"/>
-                      <a:ext cx="5760720" cy="3090545"/>
-                    </a:xfrm>
-                    <a:prstGeom prst="rect">
-                      <a:avLst/>
-                    </a:prstGeom>
-                  </pic:spPr>
-                </pic:pic>
-              </a:graphicData>
-            </a:graphic>
-          </wp:inline>
-        </w:drawing>
-      </w:r>
-    </w:p>
-    <w:p>
-      <w:pPr>
-        <w:rPr>
-          <w:rFonts w:asciiTheme="majorHAnsi" w:eastAsiaTheme="majorEastAsia" w:hAnsiTheme="majorHAnsi" w:cstheme="majorBidi"/>
-          <w:color w:val="2F5496" w:themeColor="accent1" w:themeShade="BF"/>
-          <w:sz w:val="32"/>
-          <w:szCs w:val="32"/>
-        </w:rPr>
-      </w:pPr>
-    </w:p>
-    <w:p>
-      <w:pPr>
-        <w:rPr>
-          <w:rFonts w:asciiTheme="majorHAnsi" w:eastAsiaTheme="majorEastAsia" w:hAnsiTheme="majorHAnsi" w:cstheme="majorBidi"/>
-          <w:color w:val="2F5496" w:themeColor="accent1" w:themeShade="BF"/>
-          <w:sz w:val="32"/>
-          <w:szCs w:val="32"/>
-        </w:rPr>
-      </w:pPr>
-      <w:r>
-        <w:rPr>
-          <w:noProof/>
-        </w:rPr>
-        <w:drawing>
-          <wp:inline distT="0" distB="0" distL="0" distR="0" wp14:anchorId="163F62A8" wp14:editId="23BA308C">
-            <wp:extent cx="5760720" cy="2857500"/>
-            <wp:effectExtent l="0" t="0" r="0" b="0"/>
-            <wp:docPr id="24" name="Grafik 24"/>
             <wp:cNvGraphicFramePr>
               <a:graphicFrameLocks xmlns:a="http://schemas.openxmlformats.org/drawingml/2006/main" noChangeAspect="1"/>
             </wp:cNvGraphicFramePr>
@@ -1314,6 +1356,66 @@
                   <pic:spPr>
                     <a:xfrm>
                       <a:off x="0" y="0"/>
+                      <a:ext cx="5760720" cy="3090545"/>
+                    </a:xfrm>
+                    <a:prstGeom prst="rect">
+                      <a:avLst/>
+                    </a:prstGeom>
+                  </pic:spPr>
+                </pic:pic>
+              </a:graphicData>
+            </a:graphic>
+          </wp:inline>
+        </w:drawing>
+      </w:r>
+    </w:p>
+    <w:p>
+      <w:pPr>
+        <w:rPr>
+          <w:rFonts w:asciiTheme="majorHAnsi" w:eastAsiaTheme="majorEastAsia" w:hAnsiTheme="majorHAnsi" w:cstheme="majorBidi"/>
+          <w:color w:val="2F5496" w:themeColor="accent1" w:themeShade="BF"/>
+          <w:sz w:val="32"/>
+          <w:szCs w:val="32"/>
+        </w:rPr>
+      </w:pPr>
+    </w:p>
+    <w:p>
+      <w:pPr>
+        <w:rPr>
+          <w:rFonts w:asciiTheme="majorHAnsi" w:eastAsiaTheme="majorEastAsia" w:hAnsiTheme="majorHAnsi" w:cstheme="majorBidi"/>
+          <w:color w:val="2F5496" w:themeColor="accent1" w:themeShade="BF"/>
+          <w:sz w:val="32"/>
+          <w:szCs w:val="32"/>
+        </w:rPr>
+      </w:pPr>
+      <w:r>
+        <w:rPr>
+          <w:noProof/>
+        </w:rPr>
+        <w:drawing>
+          <wp:inline distT="0" distB="0" distL="0" distR="0" wp14:anchorId="163F62A8" wp14:editId="23BA308C">
+            <wp:extent cx="5760720" cy="2857500"/>
+            <wp:effectExtent l="0" t="0" r="0" b="0"/>
+            <wp:docPr id="24" name="Grafik 24"/>
+            <wp:cNvGraphicFramePr>
+              <a:graphicFrameLocks xmlns:a="http://schemas.openxmlformats.org/drawingml/2006/main" noChangeAspect="1"/>
+            </wp:cNvGraphicFramePr>
+            <a:graphic xmlns:a="http://schemas.openxmlformats.org/drawingml/2006/main">
+              <a:graphicData uri="http://schemas.openxmlformats.org/drawingml/2006/picture">
+                <pic:pic xmlns:pic="http://schemas.openxmlformats.org/drawingml/2006/picture">
+                  <pic:nvPicPr>
+                    <pic:cNvPr id="1" name=""/>
+                    <pic:cNvPicPr/>
+                  </pic:nvPicPr>
+                  <pic:blipFill>
+                    <a:blip r:embed="rId25"/>
+                    <a:stretch>
+                      <a:fillRect/>
+                    </a:stretch>
+                  </pic:blipFill>
+                  <pic:spPr>
+                    <a:xfrm>
+                      <a:off x="0" y="0"/>
                       <a:ext cx="5760720" cy="2857500"/>
                     </a:xfrm>
                     <a:prstGeom prst="rect">
@@ -1334,515 +1436,25 @@
     </w:p>
     <w:p>
       <w:pPr>
-        <w:pStyle w:val="berschrift1"/>
-      </w:pPr>
-      <w:r>
-        <w:t>Test durch Gruppe 4:</w:t>
-      </w:r>
-    </w:p>
-    <w:p>
-      <w:pPr>
         <w:pStyle w:val="berschrift2"/>
-      </w:pPr>
-      <w:r>
-        <w:t>Userstory 1:</w:t>
-      </w:r>
-    </w:p>
-    <w:p>
-      <w:r>
-        <w:t xml:space="preserve">Bei dieser Userstory wurde die Validierung beim </w:t>
-      </w:r>
-      <w:r>
-        <w:t xml:space="preserve">Hinzufügen ins Auge gefasst. Diese Gruppe hat zwar die Pflichtfelder mit einem Roten Stern maskiert, jedoch nirgends beschrieben was er bedeutet. Auch beim befüllen der jeweiligen Felder haben sie die Möglichkeiten bei Zahlenfelder (Nummer des Semesters) auf Zahlen eingeschränkt. </w:t>
-      </w:r>
-    </w:p>
-    <w:p>
-      <w:r>
-        <w:rPr>
-          <w:noProof/>
-        </w:rPr>
-        <w:lastRenderedPageBreak/>
-        <w:drawing>
-          <wp:inline distT="0" distB="0" distL="0" distR="0" wp14:anchorId="6572002E" wp14:editId="01DC7B40">
-            <wp:extent cx="2316480" cy="2118360"/>
-            <wp:effectExtent l="0" t="0" r="7620" b="0"/>
-            <wp:docPr id="7" name="Grafik 7"/>
-            <wp:cNvGraphicFramePr>
-              <a:graphicFrameLocks xmlns:a="http://schemas.openxmlformats.org/drawingml/2006/main" noChangeAspect="1"/>
-            </wp:cNvGraphicFramePr>
-            <a:graphic xmlns:a="http://schemas.openxmlformats.org/drawingml/2006/main">
-              <a:graphicData uri="http://schemas.openxmlformats.org/drawingml/2006/picture">
-                <pic:pic xmlns:pic="http://schemas.openxmlformats.org/drawingml/2006/picture">
-                  <pic:nvPicPr>
-                    <pic:cNvPr id="1" name=""/>
-                    <pic:cNvPicPr/>
-                  </pic:nvPicPr>
-                  <pic:blipFill rotWithShape="1">
-                    <a:blip r:embed="rId25"/>
-                    <a:srcRect t="29630" r="59788" b="4997"/>
-                    <a:stretch/>
-                  </pic:blipFill>
-                  <pic:spPr bwMode="auto">
-                    <a:xfrm>
-                      <a:off x="0" y="0"/>
-                      <a:ext cx="2316480" cy="2118360"/>
-                    </a:xfrm>
-                    <a:prstGeom prst="rect">
-                      <a:avLst/>
-                    </a:prstGeom>
-                    <a:ln>
-                      <a:noFill/>
-                    </a:ln>
-                    <a:extLst>
-                      <a:ext uri="{53640926-AAD7-44D8-BBD7-CCE9431645EC}">
-                        <a14:shadowObscured xmlns:a14="http://schemas.microsoft.com/office/drawing/2010/main"/>
-                      </a:ext>
-                    </a:extLst>
-                  </pic:spPr>
-                </pic:pic>
-              </a:graphicData>
-            </a:graphic>
-          </wp:inline>
-        </w:drawing>
-      </w:r>
-    </w:p>
-    <w:p>
-      <w:r>
-        <w:t>Sollte ein Pflichtfeld nicht befüllt worden sein, dann kommt folgende Meldung:</w:t>
-      </w:r>
-    </w:p>
-    <w:p>
-      <w:r>
-        <w:rPr>
-          <w:noProof/>
-        </w:rPr>
-        <w:drawing>
-          <wp:inline distT="0" distB="0" distL="0" distR="0" wp14:anchorId="5982A64F" wp14:editId="38646783">
-            <wp:extent cx="2321169" cy="685800"/>
-            <wp:effectExtent l="0" t="0" r="3175" b="0"/>
-            <wp:docPr id="8" name="Grafik 8"/>
-            <wp:cNvGraphicFramePr>
-              <a:graphicFrameLocks xmlns:a="http://schemas.openxmlformats.org/drawingml/2006/main" noChangeAspect="1"/>
-            </wp:cNvGraphicFramePr>
-            <a:graphic xmlns:a="http://schemas.openxmlformats.org/drawingml/2006/main">
-              <a:graphicData uri="http://schemas.openxmlformats.org/drawingml/2006/picture">
-                <pic:pic xmlns:pic="http://schemas.openxmlformats.org/drawingml/2006/picture">
-                  <pic:nvPicPr>
-                    <pic:cNvPr id="1" name=""/>
-                    <pic:cNvPicPr/>
-                  </pic:nvPicPr>
-                  <pic:blipFill rotWithShape="1">
-                    <a:blip r:embed="rId25"/>
-                    <a:srcRect l="35582" t="7290" r="35317" b="77425"/>
-                    <a:stretch/>
-                  </pic:blipFill>
-                  <pic:spPr bwMode="auto">
-                    <a:xfrm>
-                      <a:off x="0" y="0"/>
-                      <a:ext cx="2324323" cy="686732"/>
-                    </a:xfrm>
-                    <a:prstGeom prst="rect">
-                      <a:avLst/>
-                    </a:prstGeom>
-                    <a:ln>
-                      <a:noFill/>
-                    </a:ln>
-                    <a:extLst>
-                      <a:ext uri="{53640926-AAD7-44D8-BBD7-CCE9431645EC}">
-                        <a14:shadowObscured xmlns:a14="http://schemas.microsoft.com/office/drawing/2010/main"/>
-                      </a:ext>
-                    </a:extLst>
-                  </pic:spPr>
-                </pic:pic>
-              </a:graphicData>
-            </a:graphic>
-          </wp:inline>
-        </w:drawing>
-      </w:r>
-    </w:p>
-    <w:p>
-      <w:r>
-        <w:t>Sobald alle Felder ausgefüllt worden sind, kann man den Datensatz hinzufügen. Dies geschieht am Ende der Tabelle. Des Weiteren wird dem Nutzer der Seite nicht angezeigt ob das hinzufügen erfolgreich war oder nicht.</w:t>
-      </w:r>
-    </w:p>
-    <w:p>
-      <w:r>
-        <w:rPr>
-          <w:noProof/>
-        </w:rPr>
-        <w:drawing>
-          <wp:inline distT="0" distB="0" distL="0" distR="0" wp14:anchorId="5C3C3A8D" wp14:editId="3991A14B">
-            <wp:extent cx="5760720" cy="2560320"/>
-            <wp:effectExtent l="0" t="0" r="0" b="0"/>
-            <wp:docPr id="9" name="Grafik 9"/>
-            <wp:cNvGraphicFramePr>
-              <a:graphicFrameLocks xmlns:a="http://schemas.openxmlformats.org/drawingml/2006/main" noChangeAspect="1"/>
-            </wp:cNvGraphicFramePr>
-            <a:graphic xmlns:a="http://schemas.openxmlformats.org/drawingml/2006/main">
-              <a:graphicData uri="http://schemas.openxmlformats.org/drawingml/2006/picture">
-                <pic:pic xmlns:pic="http://schemas.openxmlformats.org/drawingml/2006/picture">
-                  <pic:nvPicPr>
-                    <pic:cNvPr id="1" name=""/>
-                    <pic:cNvPicPr/>
-                  </pic:nvPicPr>
-                  <pic:blipFill rotWithShape="1">
-                    <a:blip r:embed="rId26"/>
-                    <a:srcRect t="14815" b="6173"/>
-                    <a:stretch/>
-                  </pic:blipFill>
-                  <pic:spPr bwMode="auto">
-                    <a:xfrm>
-                      <a:off x="0" y="0"/>
-                      <a:ext cx="5760720" cy="2560320"/>
-                    </a:xfrm>
-                    <a:prstGeom prst="rect">
-                      <a:avLst/>
-                    </a:prstGeom>
-                    <a:ln>
-                      <a:noFill/>
-                    </a:ln>
-                    <a:extLst>
-                      <a:ext uri="{53640926-AAD7-44D8-BBD7-CCE9431645EC}">
-                        <a14:shadowObscured xmlns:a14="http://schemas.microsoft.com/office/drawing/2010/main"/>
-                      </a:ext>
-                    </a:extLst>
-                  </pic:spPr>
-                </pic:pic>
-              </a:graphicData>
-            </a:graphic>
-          </wp:inline>
-        </w:drawing>
-      </w:r>
-    </w:p>
-    <w:p>
-      <w:r>
-        <w:t xml:space="preserve">Wie man bereits an der Tabelle erkennen kann, so ist es leider möglich mehrere Studenten mit der gleichen Studentennummer anzulegen. </w:t>
+        <w:rPr>
+          <w:sz w:val="32"/>
+        </w:rPr>
+      </w:pPr>
+      <w:r>
+        <w:rPr>
+          <w:sz w:val="32"/>
+        </w:rPr>
+        <w:t>Bestätigung der Tester, dass alle Funktionen getestet wurden</w:t>
       </w:r>
     </w:p>
     <w:p/>
     <w:p/>
     <w:p>
-      <w:pPr>
-        <w:pStyle w:val="berschrift2"/>
-      </w:pPr>
-      <w:r>
-        <w:t>Userstory 2:</w:t>
-      </w:r>
-    </w:p>
-    <w:p>
-      <w:r>
-        <w:t xml:space="preserve">Bei dieser Userstory geht es um das </w:t>
-      </w:r>
-      <w:r>
-        <w:t xml:space="preserve">Löschen von Daten. Auch hier wurde rechts ein Button (Mülltonne als Icon) zum löschen erstellt. Sobald dieser gedruckt wird wiegefordert abgefragt ob der Datensatz gelöscht werden soll oder nicht. </w:t>
-      </w:r>
-    </w:p>
-    <w:p>
       <w:r>
         <w:rPr>
           <w:noProof/>
         </w:rPr>
-        <w:lastRenderedPageBreak/>
-        <w:drawing>
-          <wp:inline distT="0" distB="0" distL="0" distR="0" wp14:anchorId="7E4F04C9" wp14:editId="5281D634">
-            <wp:extent cx="2274511" cy="678180"/>
-            <wp:effectExtent l="0" t="0" r="0" b="7620"/>
-            <wp:docPr id="11" name="Grafik 11"/>
-            <wp:cNvGraphicFramePr>
-              <a:graphicFrameLocks xmlns:a="http://schemas.openxmlformats.org/drawingml/2006/main" noChangeAspect="1"/>
-            </wp:cNvGraphicFramePr>
-            <a:graphic xmlns:a="http://schemas.openxmlformats.org/drawingml/2006/main">
-              <a:graphicData uri="http://schemas.openxmlformats.org/drawingml/2006/picture">
-                <pic:pic xmlns:pic="http://schemas.openxmlformats.org/drawingml/2006/picture">
-                  <pic:nvPicPr>
-                    <pic:cNvPr id="1" name=""/>
-                    <pic:cNvPicPr/>
-                  </pic:nvPicPr>
-                  <pic:blipFill rotWithShape="1">
-                    <a:blip r:embed="rId27"/>
-                    <a:srcRect l="35582" t="7055" r="35582" b="77660"/>
-                    <a:stretch/>
-                  </pic:blipFill>
-                  <pic:spPr bwMode="auto">
-                    <a:xfrm>
-                      <a:off x="0" y="0"/>
-                      <a:ext cx="2277657" cy="679118"/>
-                    </a:xfrm>
-                    <a:prstGeom prst="rect">
-                      <a:avLst/>
-                    </a:prstGeom>
-                    <a:ln>
-                      <a:noFill/>
-                    </a:ln>
-                    <a:extLst>
-                      <a:ext uri="{53640926-AAD7-44D8-BBD7-CCE9431645EC}">
-                        <a14:shadowObscured xmlns:a14="http://schemas.microsoft.com/office/drawing/2010/main"/>
-                      </a:ext>
-                    </a:extLst>
-                  </pic:spPr>
-                </pic:pic>
-              </a:graphicData>
-            </a:graphic>
-          </wp:inline>
-        </w:drawing>
-      </w:r>
-    </w:p>
-    <w:p>
-      <w:r>
-        <w:t>Sobald hier der Löschvorgang bestätigt wird, wird der Datensatz automatisch entfernt und die Tabelle neu geladen.</w:t>
-      </w:r>
-    </w:p>
-    <w:p/>
-    <w:p>
-      <w:pPr>
-        <w:pStyle w:val="berschrift2"/>
-      </w:pPr>
-      <w:r>
-        <w:t xml:space="preserve">Userstory 3: </w:t>
-      </w:r>
-    </w:p>
-    <w:p>
-      <w:r>
-        <w:t xml:space="preserve">Hier war die Aufgebe das exportieren der Tabelle als CSV und/oder PDF Datei möglich zu machen. </w:t>
-      </w:r>
-    </w:p>
-    <w:p>
-      <w:r>
-        <w:rPr>
-          <w:noProof/>
-        </w:rPr>
-        <w:drawing>
-          <wp:inline distT="0" distB="0" distL="0" distR="0" wp14:anchorId="6B0C7AB6" wp14:editId="2A676D5F">
-            <wp:extent cx="800100" cy="358140"/>
-            <wp:effectExtent l="0" t="0" r="0" b="3810"/>
-            <wp:docPr id="12" name="Grafik 12"/>
-            <wp:cNvGraphicFramePr>
-              <a:graphicFrameLocks xmlns:a="http://schemas.openxmlformats.org/drawingml/2006/main" noChangeAspect="1"/>
-            </wp:cNvGraphicFramePr>
-            <a:graphic xmlns:a="http://schemas.openxmlformats.org/drawingml/2006/main">
-              <a:graphicData uri="http://schemas.openxmlformats.org/drawingml/2006/picture">
-                <pic:pic xmlns:pic="http://schemas.openxmlformats.org/drawingml/2006/picture">
-                  <pic:nvPicPr>
-                    <pic:cNvPr id="1" name=""/>
-                    <pic:cNvPicPr/>
-                  </pic:nvPicPr>
-                  <pic:blipFill rotWithShape="1">
-                    <a:blip r:embed="rId28"/>
-                    <a:srcRect l="30688" t="15990" r="55423" b="72958"/>
-                    <a:stretch/>
-                  </pic:blipFill>
-                  <pic:spPr bwMode="auto">
-                    <a:xfrm>
-                      <a:off x="0" y="0"/>
-                      <a:ext cx="800100" cy="358140"/>
-                    </a:xfrm>
-                    <a:prstGeom prst="rect">
-                      <a:avLst/>
-                    </a:prstGeom>
-                    <a:ln>
-                      <a:noFill/>
-                    </a:ln>
-                    <a:extLst>
-                      <a:ext uri="{53640926-AAD7-44D8-BBD7-CCE9431645EC}">
-                        <a14:shadowObscured xmlns:a14="http://schemas.microsoft.com/office/drawing/2010/main"/>
-                      </a:ext>
-                    </a:extLst>
-                  </pic:spPr>
-                </pic:pic>
-              </a:graphicData>
-            </a:graphic>
-          </wp:inline>
-        </w:drawing>
-      </w:r>
-    </w:p>
-    <w:p>
-      <w:r>
-        <w:t>Dazu wurde ganz rechts das Download Button erstellt. Sobald dieser Gedrückt wird, wird automatisch eine CSV Datei im Downloadordner gespeichert.</w:t>
-      </w:r>
-      <w:r>
-        <w:t xml:space="preserve"> Es ist automatisch eine CSV Datei, das kann leider nicht umgestellt werden daher kann auch nur CSV Dateien heruntergeladen werden.</w:t>
-      </w:r>
-    </w:p>
-    <w:p>
-      <w:r>
-        <w:t>Diese S</w:t>
-      </w:r>
-      <w:r>
-        <w:t>eite s</w:t>
-      </w:r>
-      <w:r>
-        <w:t>ieht geöffnet wie folgt aus:</w:t>
-      </w:r>
-    </w:p>
-    <w:p>
-      <w:r>
-        <w:rPr>
-          <w:noProof/>
-        </w:rPr>
-        <w:drawing>
-          <wp:inline distT="0" distB="0" distL="0" distR="0" wp14:anchorId="045E8319" wp14:editId="22FE6453">
-            <wp:extent cx="2346960" cy="2133600"/>
-            <wp:effectExtent l="0" t="0" r="0" b="0"/>
-            <wp:docPr id="10" name="Grafik 10"/>
-            <wp:cNvGraphicFramePr>
-              <a:graphicFrameLocks xmlns:a="http://schemas.openxmlformats.org/drawingml/2006/main" noChangeAspect="1"/>
-            </wp:cNvGraphicFramePr>
-            <a:graphic xmlns:a="http://schemas.openxmlformats.org/drawingml/2006/main">
-              <a:graphicData uri="http://schemas.openxmlformats.org/drawingml/2006/picture">
-                <pic:pic xmlns:pic="http://schemas.openxmlformats.org/drawingml/2006/picture">
-                  <pic:nvPicPr>
-                    <pic:cNvPr id="1" name=""/>
-                    <pic:cNvPicPr/>
-                  </pic:nvPicPr>
-                  <pic:blipFill rotWithShape="1">
-                    <a:blip r:embed="rId29"/>
-                    <a:srcRect t="27277" r="59259" b="6879"/>
-                    <a:stretch/>
-                  </pic:blipFill>
-                  <pic:spPr bwMode="auto">
-                    <a:xfrm>
-                      <a:off x="0" y="0"/>
-                      <a:ext cx="2346960" cy="2133600"/>
-                    </a:xfrm>
-                    <a:prstGeom prst="rect">
-                      <a:avLst/>
-                    </a:prstGeom>
-                    <a:ln>
-                      <a:noFill/>
-                    </a:ln>
-                    <a:extLst>
-                      <a:ext uri="{53640926-AAD7-44D8-BBD7-CCE9431645EC}">
-                        <a14:shadowObscured xmlns:a14="http://schemas.microsoft.com/office/drawing/2010/main"/>
-                      </a:ext>
-                    </a:extLst>
-                  </pic:spPr>
-                </pic:pic>
-              </a:graphicData>
-            </a:graphic>
-          </wp:inline>
-        </w:drawing>
-      </w:r>
-    </w:p>
-    <w:p>
-      <w:r>
-        <w:t xml:space="preserve">Leider werden alle Daten, die zu einem Datensatz gehören in eine Zeile geschrieben. Durch den Header ganz oben ist zwar nach genauerer Betrachtung klar welcher Datensatz zu welcher Spalte </w:t>
-      </w:r>
-      <w:r>
-        <w:t>gehört, jedoch ist das sehr schwierig zu verstehen.</w:t>
-      </w:r>
-    </w:p>
-    <w:p>
-      <w:pPr>
-        <w:pStyle w:val="berschrift2"/>
-      </w:pPr>
-      <w:r>
-        <w:t>Weiteres:</w:t>
-      </w:r>
-    </w:p>
-    <w:p>
-      <w:r>
-        <w:t xml:space="preserve">Ebenfalls ist mir aufgefallen, dass die Möglichkeit zum zurück gehen zur Tabelle sowohl beim Editieren als auch beim Hinzufügen von neuen Daten fehlt. </w:t>
-      </w:r>
-    </w:p>
-    <w:p>
-      <w:r>
-        <w:t>Zusätzlich ist mir aufgefallen das bei der Mobilen Version, die Tabelle nur verkleinert wird und nicht anders dargestellt. Bei kleinen Displays sind die Daten nur mit Zoom lesbar, wodurch wiederum die Seite unübersichtlich wird.</w:t>
-      </w:r>
-    </w:p>
-    <w:p>
-      <w:r>
-        <w:t>Die Seite läuft sowohl in Google Chrome</w:t>
-      </w:r>
-      <w:r>
-        <w:t xml:space="preserve"> als auch im Firefox ohne Errors. </w:t>
-      </w:r>
-    </w:p>
-    <w:p>
-      <w:pPr>
-        <w:pStyle w:val="berschrift2"/>
-        <w:rPr>
-          <w:sz w:val="32"/>
-        </w:rPr>
-      </w:pPr>
-      <w:r>
-        <w:rPr>
-          <w:noProof/>
-        </w:rPr>
-        <w:drawing>
-          <wp:anchor distT="0" distB="0" distL="114300" distR="114300" simplePos="0" relativeHeight="251681792" behindDoc="0" locked="0" layoutInCell="1" allowOverlap="1" wp14:anchorId="6D5F03D3" wp14:editId="1D26C996">
-            <wp:simplePos x="0" y="0"/>
-            <wp:positionH relativeFrom="column">
-              <wp:posOffset>3822382</wp:posOffset>
-            </wp:positionH>
-            <wp:positionV relativeFrom="paragraph">
-              <wp:posOffset>-104457</wp:posOffset>
-            </wp:positionV>
-            <wp:extent cx="849222" cy="1805940"/>
-            <wp:effectExtent l="0" t="2222" r="6032" b="6033"/>
-            <wp:wrapNone/>
-            <wp:docPr id="13" name="Grafik 13"/>
-            <wp:cNvGraphicFramePr>
-              <a:graphicFrameLocks xmlns:a="http://schemas.openxmlformats.org/drawingml/2006/main" noChangeAspect="1"/>
-            </wp:cNvGraphicFramePr>
-            <a:graphic xmlns:a="http://schemas.openxmlformats.org/drawingml/2006/main">
-              <a:graphicData uri="http://schemas.openxmlformats.org/drawingml/2006/picture">
-                <pic:pic xmlns:pic="http://schemas.openxmlformats.org/drawingml/2006/picture">
-                  <pic:nvPicPr>
-                    <pic:cNvPr id="0" name="Picture 1"/>
-                    <pic:cNvPicPr>
-                      <a:picLocks noChangeAspect="1" noChangeArrowheads="1"/>
-                    </pic:cNvPicPr>
-                  </pic:nvPicPr>
-                  <pic:blipFill rotWithShape="1">
-                    <a:blip r:embed="rId30" cstate="print">
-                      <a:extLst>
-                        <a:ext uri="{28A0092B-C50C-407E-A947-70E740481C1C}">
-                          <a14:useLocalDpi xmlns:a14="http://schemas.microsoft.com/office/drawing/2010/main" val="0"/>
-                        </a:ext>
-                      </a:extLst>
-                    </a:blip>
-                    <a:srcRect l="32804" t="16567" r="25397" b="16766"/>
-                    <a:stretch/>
-                  </pic:blipFill>
-                  <pic:spPr bwMode="auto">
-                    <a:xfrm rot="16200000">
-                      <a:off x="0" y="0"/>
-                      <a:ext cx="849222" cy="1805940"/>
-                    </a:xfrm>
-                    <a:prstGeom prst="rect">
-                      <a:avLst/>
-                    </a:prstGeom>
-                    <a:noFill/>
-                    <a:ln>
-                      <a:noFill/>
-                    </a:ln>
-                    <a:extLst>
-                      <a:ext uri="{53640926-AAD7-44D8-BBD7-CCE9431645EC}">
-                        <a14:shadowObscured xmlns:a14="http://schemas.microsoft.com/office/drawing/2010/main"/>
-                      </a:ext>
-                    </a:extLst>
-                  </pic:spPr>
-                </pic:pic>
-              </a:graphicData>
-            </a:graphic>
-          </wp:anchor>
-        </w:drawing>
-      </w:r>
-      <w:r>
-        <w:rPr>
-          <w:sz w:val="32"/>
-        </w:rPr>
-        <w:t>Bestätigung der Tester, dass alle Funktionen getestet wurden</w:t>
-      </w:r>
-    </w:p>
-    <w:p/>
-    <w:p/>
-    <w:p>
-      <w:r>
-        <w:rPr>
-          <w:noProof/>
-        </w:rPr>
-        <w:lastRenderedPageBreak/>
         <mc:AlternateContent>
           <mc:Choice Requires="wps">
             <w:drawing>
@@ -2678,7 +2290,7 @@
                 <wp:cNvGraphicFramePr/>
                 <a:graphic xmlns:a="http://schemas.openxmlformats.org/drawingml/2006/main">
                   <a:graphicData uri="http://schemas.microsoft.com/office/word/2010/wordprocessingInk">
-                    <w14:contentPart bwMode="auto" r:id="rId31">
+                    <w14:contentPart bwMode="auto" r:id="rId26">
                       <w14:nvContentPartPr>
                         <w14:cNvContentPartPr/>
                       </w14:nvContentPartPr>
@@ -2728,49 +2340,21 @@
       <w:r>
         <w:tab/>
       </w:r>
+    </w:p>
+    <w:p>
+      <w:r>
+        <w:t xml:space="preserve">Unterschrift SUPREME DEV </w:t>
+      </w:r>
       <w:r>
         <w:tab/>
       </w:r>
       <w:r>
         <w:tab/>
-        <w:t>________________________________</w:t>
-      </w:r>
-    </w:p>
-    <w:p>
-      <w:r>
-        <w:t>Unterschrift SUPREME DEV – Tester</w:t>
       </w:r>
       <w:r>
         <w:tab/>
       </w:r>
-      <w:r>
-        <w:tab/>
-      </w:r>
-      <w:r>
-        <w:tab/>
-        <w:t>Unterschrift</w:t>
-      </w:r>
-      <w:r>
-        <w:t xml:space="preserve"> Tester </w:t>
-      </w:r>
-      <w:proofErr w:type="spellStart"/>
-      <w:r>
-        <w:t>Caffee</w:t>
-      </w:r>
-      <w:proofErr w:type="spellEnd"/>
-      <w:r>
-        <w:t xml:space="preserve"> </w:t>
-      </w:r>
-      <w:proofErr w:type="spellStart"/>
-      <w:r>
-        <w:t>to</w:t>
-      </w:r>
-      <w:proofErr w:type="spellEnd"/>
-      <w:r>
-        <w:t xml:space="preserve"> Code</w:t>
-      </w:r>
-    </w:p>
-    <w:p/>
+    </w:p>
     <w:sectPr>
       <w:headerReference w:type="default" r:id="rId33"/>
       <w:footerReference w:type="default" r:id="rId34"/>
@@ -3261,7 +2845,7 @@
       </w:pPr>
     </w:pPrDefault>
   </w:docDefaults>
-  <w:latentStyles w:defLockedState="0" w:defUIPriority="99" w:defSemiHidden="0" w:defUnhideWhenUsed="0" w:defQFormat="0" w:count="377">
+  <w:latentStyles w:defLockedState="0" w:defUIPriority="99" w:defSemiHidden="0" w:defUnhideWhenUsed="0" w:defQFormat="0" w:count="375">
     <w:lsdException w:name="Normal" w:uiPriority="0" w:qFormat="1"/>
     <w:lsdException w:name="heading 1" w:uiPriority="9" w:qFormat="1"/>
     <w:lsdException w:name="heading 2" w:semiHidden="1" w:uiPriority="9" w:unhideWhenUsed="1" w:qFormat="1"/>
@@ -3367,6 +2951,7 @@
     <w:lsdException w:name="HTML Sample" w:semiHidden="1" w:unhideWhenUsed="1"/>
     <w:lsdException w:name="HTML Typewriter" w:semiHidden="1" w:unhideWhenUsed="1"/>
     <w:lsdException w:name="HTML Variable" w:semiHidden="1" w:unhideWhenUsed="1"/>
+    <w:lsdException w:name="Normal Table" w:semiHidden="1" w:unhideWhenUsed="1"/>
     <w:lsdException w:name="annotation subject" w:semiHidden="1" w:unhideWhenUsed="1"/>
     <w:lsdException w:name="No List" w:semiHidden="1" w:unhideWhenUsed="1"/>
     <w:lsdException w:name="Outline List 1" w:semiHidden="1" w:unhideWhenUsed="1"/>
@@ -3412,9 +2997,11 @@
     <w:lsdException w:name="Table Subtle 1" w:semiHidden="1" w:unhideWhenUsed="1"/>
     <w:lsdException w:name="Table Subtle 2" w:semiHidden="1" w:unhideWhenUsed="1"/>
     <w:lsdException w:name="Table Web 1" w:semiHidden="1" w:unhideWhenUsed="1"/>
+    <w:lsdException w:name="Table Web 2" w:semiHidden="1" w:unhideWhenUsed="1"/>
     <w:lsdException w:name="Table Web 3" w:semiHidden="1" w:unhideWhenUsed="1"/>
     <w:lsdException w:name="Balloon Text" w:semiHidden="1" w:unhideWhenUsed="1"/>
     <w:lsdException w:name="Table Grid" w:uiPriority="39"/>
+    <w:lsdException w:name="Table Theme" w:semiHidden="1" w:unhideWhenUsed="1"/>
     <w:lsdException w:name="Placeholder Text" w:semiHidden="1"/>
     <w:lsdException w:name="No Spacing" w:uiPriority="1" w:qFormat="1"/>
     <w:lsdException w:name="Light Shading" w:uiPriority="60"/>
@@ -3634,8 +3221,6 @@
     <w:lsdException w:name="Smart Hyperlink" w:semiHidden="1" w:unhideWhenUsed="1"/>
     <w:lsdException w:name="Hashtag" w:semiHidden="1" w:unhideWhenUsed="1"/>
     <w:lsdException w:name="Unresolved Mention" w:semiHidden="1" w:unhideWhenUsed="1"/>
-    <w:lsdException w:name="Smart Link" w:semiHidden="1" w:unhideWhenUsed="1"/>
-    <w:lsdException w:name="Smart Link Error" w:semiHidden="1" w:unhideWhenUsed="1"/>
   </w:latentStyles>
   <w:style w:type="paragraph" w:default="1" w:styleId="Standard">
     <w:name w:val="Normal"/>

</xml_diff>